<commit_message>
change format for one title
</commit_message>
<xml_diff>
--- a/Отчет_ПроектированиеИКС_Лаб1_ОгирьКС.docx
+++ b/Отчет_ПроектированиеИКС_Лаб1_ОгирьКС.docx
@@ -296,8 +296,17 @@
           <w:rFonts w:eastAsia="Calibri"/>
           <w:b/>
         </w:rPr>
-        <w:t xml:space="preserve"> Осипов Н.А.</w:t>
-      </w:r>
+        <w:t xml:space="preserve"> Осипов </w:t>
+      </w:r>
+      <w:proofErr w:type="gramStart"/>
+      <w:r>
+        <w:rPr>
+          <w:rFonts w:eastAsia="Calibri"/>
+          <w:b/>
+        </w:rPr>
+        <w:t>Н.А.</w:t>
+      </w:r>
+      <w:proofErr w:type="gramEnd"/>
     </w:p>
     <w:p>
       <w:pPr>
@@ -708,7 +717,43 @@
           <w:sz w:val="28"/>
           <w:szCs w:val="28"/>
         </w:rPr>
-        <w:t>Пользовательские истории (user story):</w:t>
+        <w:t>Пользовательские истории (</w:t>
+      </w:r>
+      <w:proofErr w:type="spellStart"/>
+      <w:r>
+        <w:rPr>
+          <w:rFonts w:ascii="Times New Roman" w:hAnsi="Times New Roman" w:cs="Times New Roman"/>
+          <w:sz w:val="28"/>
+          <w:szCs w:val="28"/>
+        </w:rPr>
+        <w:t>user</w:t>
+      </w:r>
+      <w:proofErr w:type="spellEnd"/>
+      <w:r>
+        <w:rPr>
+          <w:rFonts w:ascii="Times New Roman" w:hAnsi="Times New Roman" w:cs="Times New Roman"/>
+          <w:sz w:val="28"/>
+          <w:szCs w:val="28"/>
+        </w:rPr>
+        <w:t xml:space="preserve"> </w:t>
+      </w:r>
+      <w:proofErr w:type="spellStart"/>
+      <w:r>
+        <w:rPr>
+          <w:rFonts w:ascii="Times New Roman" w:hAnsi="Times New Roman" w:cs="Times New Roman"/>
+          <w:sz w:val="28"/>
+          <w:szCs w:val="28"/>
+        </w:rPr>
+        <w:t>story</w:t>
+      </w:r>
+      <w:proofErr w:type="spellEnd"/>
+      <w:r>
+        <w:rPr>
+          <w:rFonts w:ascii="Times New Roman" w:hAnsi="Times New Roman" w:cs="Times New Roman"/>
+          <w:sz w:val="28"/>
+          <w:szCs w:val="28"/>
+        </w:rPr>
+        <w:t>):</w:t>
       </w:r>
     </w:p>
     <w:p>
@@ -1689,51 +1734,29 @@
     </w:p>
     <w:p>
       <w:pPr>
-        <w:pStyle w:val="2"/>
+        <w:pStyle w:val="3"/>
         <w:numPr>
           <w:ilvl w:val="0"/>
           <w:numId w:val="4"/>
         </w:numPr>
-        <w:spacing w:after="240" w:line="360" w:lineRule="auto"/>
-        <w:ind w:left="284" w:firstLine="0"/>
-        <w:rPr>
-          <w:rFonts w:cs="Times New Roman"/>
-        </w:rPr>
-      </w:pPr>
-      <w:r>
-        <w:rPr>
-          <w:rFonts w:cs="Times New Roman"/>
-        </w:rPr>
+        <w:ind w:left="284" w:hanging="1"/>
+      </w:pPr>
+      <w:r>
         <w:t>Разработка</w:t>
       </w:r>
       <w:r>
-        <w:rPr>
-          <w:rFonts w:cs="Times New Roman"/>
-        </w:rPr>
         <w:t xml:space="preserve"> функциональ</w:t>
       </w:r>
       <w:r>
-        <w:rPr>
-          <w:rFonts w:cs="Times New Roman"/>
-        </w:rPr>
         <w:t>ной</w:t>
       </w:r>
       <w:r>
-        <w:rPr>
-          <w:rFonts w:cs="Times New Roman"/>
-        </w:rPr>
         <w:t xml:space="preserve"> модел</w:t>
       </w:r>
       <w:r>
-        <w:rPr>
-          <w:rFonts w:cs="Times New Roman"/>
-        </w:rPr>
         <w:t>и</w:t>
       </w:r>
       <w:r>
-        <w:rPr>
-          <w:rFonts w:cs="Times New Roman"/>
-        </w:rPr>
         <w:t xml:space="preserve"> согласно стандарту IDEF0</w:t>
       </w:r>
     </w:p>
@@ -1766,6 +1789,7 @@
       <w:r>
         <w:rPr>
           <w:rFonts w:ascii="Times New Roman" w:hAnsi="Times New Roman" w:cs="Times New Roman"/>
+          <w:noProof/>
         </w:rPr>
         <w:lastRenderedPageBreak/>
         <w:drawing>
@@ -1962,6 +1986,7 @@
       <w:r>
         <w:rPr>
           <w:rFonts w:ascii="Times New Roman" w:hAnsi="Times New Roman" w:cs="Times New Roman"/>
+          <w:noProof/>
           <w:sz w:val="28"/>
           <w:szCs w:val="28"/>
         </w:rPr>
@@ -2141,6 +2166,7 @@
       <w:r>
         <w:rPr>
           <w:rFonts w:ascii="Times New Roman" w:hAnsi="Times New Roman" w:cs="Times New Roman"/>
+          <w:noProof/>
         </w:rPr>
         <w:drawing>
           <wp:inline distT="0" distB="0" distL="0" distR="0" wp14:anchorId="0D938B0B" wp14:editId="5859BE72">
@@ -2290,6 +2316,7 @@
       <w:r>
         <w:rPr>
           <w:rFonts w:ascii="Times New Roman" w:hAnsi="Times New Roman" w:cs="Times New Roman"/>
+          <w:noProof/>
         </w:rPr>
         <w:drawing>
           <wp:inline distT="0" distB="0" distL="0" distR="0" wp14:anchorId="702AE8A8" wp14:editId="056E8871">
@@ -2480,23 +2507,7 @@
           <w:sz w:val="28"/>
           <w:szCs w:val="28"/>
         </w:rPr>
-        <w:t xml:space="preserve">работы была </w:t>
-      </w:r>
-      <w:r>
-        <w:rPr>
-          <w:rFonts w:ascii="Times New Roman" w:hAnsi="Times New Roman" w:cs="Times New Roman"/>
-          <w:sz w:val="28"/>
-          <w:szCs w:val="28"/>
-        </w:rPr>
-        <w:t>изуч</w:t>
-      </w:r>
-      <w:r>
-        <w:rPr>
-          <w:rFonts w:ascii="Times New Roman" w:hAnsi="Times New Roman" w:cs="Times New Roman"/>
-          <w:sz w:val="28"/>
-          <w:szCs w:val="28"/>
-        </w:rPr>
-        <w:t>ена</w:t>
+        <w:t>работы была изучена</w:t>
       </w:r>
       <w:r>
         <w:rPr>
@@ -2512,23 +2523,7 @@
           <w:sz w:val="28"/>
           <w:szCs w:val="28"/>
         </w:rPr>
-        <w:t xml:space="preserve"> методик</w:t>
-      </w:r>
-      <w:r>
-        <w:rPr>
-          <w:rFonts w:ascii="Times New Roman" w:hAnsi="Times New Roman" w:cs="Times New Roman"/>
-          <w:sz w:val="28"/>
-          <w:szCs w:val="28"/>
-        </w:rPr>
-        <w:t>а</w:t>
-      </w:r>
-      <w:r>
-        <w:rPr>
-          <w:rFonts w:ascii="Times New Roman" w:hAnsi="Times New Roman" w:cs="Times New Roman"/>
-          <w:sz w:val="28"/>
-          <w:szCs w:val="28"/>
-        </w:rPr>
-        <w:t xml:space="preserve"> определения требований к инфокоммуникационной системе</w:t>
+        <w:t xml:space="preserve"> методика определения требований к инфокоммуникационной системе</w:t>
       </w:r>
       <w:r>
         <w:rPr>
@@ -2667,7 +2662,7 @@
   <w:abstractNum w:abstractNumId="0" w15:restartNumberingAfterBreak="0">
     <w:nsid w:val="15AE6E92"/>
     <w:multiLevelType w:val="hybridMultilevel"/>
-    <w:tmpl w:val="C28AA3BC"/>
+    <w:tmpl w:val="8432F0FC"/>
     <w:lvl w:ilvl="0" w:tplc="0419000F">
       <w:start w:val="1"/>
       <w:numFmt w:val="decimal"/>

</xml_diff>